<commit_message>
Updated .c file and I/P and O/P specification
</commit_message>
<xml_diff>
--- a/Dijkstra/Dijkstra.docx
+++ b/Dijkstra/Dijkstra.docx
@@ -689,12 +689,28 @@
           <w:szCs w:val="28"/>
         </w:rPr>
       </w:pPr>
-      <w:r>
-        <w:rPr>
-          <w:sz w:val="28"/>
-          <w:szCs w:val="28"/>
-        </w:rPr>
-        <w:t>I : The incidence matrix of dimension (n x n) of the given graph</w:t>
+      <w:proofErr w:type="gramStart"/>
+      <w:r>
+        <w:rPr>
+          <w:sz w:val="28"/>
+          <w:szCs w:val="28"/>
+        </w:rPr>
+        <w:t>I :</w:t>
+      </w:r>
+      <w:proofErr w:type="gramEnd"/>
+      <w:r>
+        <w:rPr>
+          <w:sz w:val="28"/>
+          <w:szCs w:val="28"/>
+        </w:rPr>
+        <w:t xml:space="preserve"> The incidence matrix of dimension (n x n) of the given graph</w:t>
+      </w:r>
+      <w:r>
+        <w:rPr>
+          <w:sz w:val="28"/>
+          <w:szCs w:val="28"/>
+        </w:rPr>
+        <w:t>.</w:t>
       </w:r>
     </w:p>
     <w:p>
@@ -710,29 +726,49 @@
           <w:szCs w:val="32"/>
         </w:rPr>
       </w:pPr>
-      <w:proofErr w:type="spellStart"/>
-      <w:r>
-        <w:rPr>
-          <w:sz w:val="28"/>
-          <w:szCs w:val="28"/>
-        </w:rPr>
-        <w:t>v</w:t>
-      </w:r>
-      <w:r>
-        <w:rPr>
-          <w:sz w:val="40"/>
-          <w:szCs w:val="40"/>
-          <w:vertAlign w:val="subscript"/>
-        </w:rPr>
-        <w:t>s</w:t>
-      </w:r>
-      <w:proofErr w:type="spellEnd"/>
-      <w:r>
-        <w:rPr>
-          <w:sz w:val="28"/>
-          <w:szCs w:val="28"/>
-        </w:rPr>
-        <w:t xml:space="preserve"> : The source vertex to start the search from</w:t>
+      <w:proofErr w:type="gramStart"/>
+      <w:r>
+        <w:rPr>
+          <w:sz w:val="28"/>
+          <w:szCs w:val="28"/>
+        </w:rPr>
+        <w:t>u</w:t>
+      </w:r>
+      <w:r>
+        <w:rPr>
+          <w:sz w:val="28"/>
+          <w:szCs w:val="28"/>
+        </w:rPr>
+        <w:t xml:space="preserve"> :</w:t>
+      </w:r>
+      <w:proofErr w:type="gramEnd"/>
+      <w:r>
+        <w:rPr>
+          <w:sz w:val="28"/>
+          <w:szCs w:val="28"/>
+        </w:rPr>
+        <w:t xml:space="preserve"> The source vertex</w:t>
+      </w:r>
+      <w:r>
+        <w:rPr>
+          <w:sz w:val="28"/>
+          <w:szCs w:val="28"/>
+        </w:rPr>
+        <w:t>/starting node</w:t>
+      </w:r>
+      <w:r>
+        <w:rPr>
+          <w:sz w:val="28"/>
+          <w:szCs w:val="28"/>
+        </w:rPr>
+        <w:t xml:space="preserve"> to start the search from</w:t>
+      </w:r>
+      <w:r>
+        <w:rPr>
+          <w:sz w:val="28"/>
+          <w:szCs w:val="28"/>
+        </w:rPr>
+        <w:t>.</w:t>
       </w:r>
     </w:p>
     <w:p>
@@ -777,7 +813,7 @@
           <w:sz w:val="28"/>
           <w:szCs w:val="28"/>
         </w:rPr>
-        <w:t xml:space="preserve">A two dimensional array </w:t>
+        <w:t>A one dimensional array [0</w:t>
       </w:r>
       <w:proofErr w:type="gramStart"/>
       <w:r>
@@ -785,7 +821,7 @@
           <w:sz w:val="28"/>
           <w:szCs w:val="28"/>
         </w:rPr>
-        <w:t>I[</w:t>
+        <w:t>..MAX</w:t>
       </w:r>
       <w:proofErr w:type="gramEnd"/>
       <w:r>
@@ -793,7 +829,7 @@
           <w:sz w:val="28"/>
           <w:szCs w:val="28"/>
         </w:rPr>
-        <w:t>1..n][1..n] whose starting index is 1 and ending index is n, size of the array being (n x n)</w:t>
+        <w:t>-1] whose starting index is 0 and ending index is MAX-1 to store the vertices of the shortest path</w:t>
       </w:r>
       <w:r>
         <w:rPr>
@@ -801,29 +837,6 @@
           <w:szCs w:val="28"/>
         </w:rPr>
         <w:t>.</w:t>
-      </w:r>
-    </w:p>
-    <w:p>
-      <w:pPr>
-        <w:pStyle w:val="ListParagraph"/>
-        <w:numPr>
-          <w:ilvl w:val="0"/>
-          <w:numId w:val="11"/>
-        </w:numPr>
-        <w:spacing w:after="0" w:line="240" w:lineRule="auto"/>
-        <w:jc w:val="both"/>
-        <w:rPr>
-          <w:b/>
-          <w:sz w:val="28"/>
-          <w:szCs w:val="32"/>
-        </w:rPr>
-      </w:pPr>
-      <w:r>
-        <w:rPr>
-          <w:sz w:val="28"/>
-          <w:szCs w:val="28"/>
-        </w:rPr>
-        <w:t>A stack to store the intermediate vertices, say S.</w:t>
       </w:r>
     </w:p>
     <w:p>
@@ -836,6 +849,8 @@
           <w:szCs w:val="36"/>
         </w:rPr>
       </w:pPr>
+      <w:bookmarkStart w:id="0" w:name="_GoBack"/>
+      <w:bookmarkEnd w:id="0"/>
       <w:r>
         <w:rPr>
           <w:b/>
@@ -1166,7 +1181,6 @@
           <w:sz w:val="28"/>
           <w:szCs w:val="28"/>
         </w:rPr>
-        <w:lastRenderedPageBreak/>
         <w:t>Print "Enter the element of row</w:t>
       </w:r>
       <w:r>
@@ -1216,6 +1230,7 @@
           <w:sz w:val="28"/>
           <w:szCs w:val="28"/>
         </w:rPr>
+        <w:lastRenderedPageBreak/>
         <w:t>Input G[i][j])</w:t>
       </w:r>
     </w:p>
@@ -2417,7 +2432,6 @@
           <w:sz w:val="28"/>
           <w:szCs w:val="28"/>
         </w:rPr>
-        <w:lastRenderedPageBreak/>
         <w:t xml:space="preserve">Set </w:t>
       </w:r>
       <w:proofErr w:type="spellStart"/>
@@ -2455,6 +2469,7 @@
           <w:sz w:val="28"/>
           <w:szCs w:val="28"/>
         </w:rPr>
+        <w:lastRenderedPageBreak/>
         <w:t xml:space="preserve">Repeat through step </w:t>
       </w:r>
       <w:r>
@@ -3754,32 +3769,32 @@
           <w:sz w:val="28"/>
           <w:szCs w:val="28"/>
         </w:rPr>
+        <w:t xml:space="preserve">Set </w:t>
+      </w:r>
+      <w:r>
+        <w:rPr>
+          <w:sz w:val="28"/>
+          <w:szCs w:val="28"/>
+        </w:rPr>
+        <w:t>k=0</w:t>
+      </w:r>
+    </w:p>
+    <w:p>
+      <w:pPr>
+        <w:pStyle w:val="ListParagraph"/>
+        <w:spacing w:after="0" w:line="240" w:lineRule="auto"/>
+        <w:ind w:left="1080" w:firstLine="360"/>
+        <w:rPr>
+          <w:sz w:val="28"/>
+          <w:szCs w:val="28"/>
+        </w:rPr>
+      </w:pPr>
+      <w:r>
+        <w:rPr>
+          <w:sz w:val="28"/>
+          <w:szCs w:val="28"/>
+        </w:rPr>
         <w:lastRenderedPageBreak/>
-        <w:t xml:space="preserve">Set </w:t>
-      </w:r>
-      <w:r>
-        <w:rPr>
-          <w:sz w:val="28"/>
-          <w:szCs w:val="28"/>
-        </w:rPr>
-        <w:t>k=0</w:t>
-      </w:r>
-    </w:p>
-    <w:p>
-      <w:pPr>
-        <w:pStyle w:val="ListParagraph"/>
-        <w:spacing w:after="0" w:line="240" w:lineRule="auto"/>
-        <w:ind w:left="1080" w:firstLine="360"/>
-        <w:rPr>
-          <w:sz w:val="28"/>
-          <w:szCs w:val="28"/>
-        </w:rPr>
-      </w:pPr>
-      <w:r>
-        <w:rPr>
-          <w:sz w:val="28"/>
-          <w:szCs w:val="28"/>
-        </w:rPr>
         <w:t>[End of If structure]</w:t>
       </w:r>
     </w:p>
@@ -5002,7 +5017,6 @@
           <w:sz w:val="28"/>
           <w:szCs w:val="28"/>
         </w:rPr>
-        <w:lastRenderedPageBreak/>
         <w:tab/>
       </w:r>
       <w:r>
@@ -5058,6 +5072,7 @@
           <w:sz w:val="28"/>
           <w:szCs w:val="28"/>
         </w:rPr>
+        <w:lastRenderedPageBreak/>
         <w:tab/>
       </w:r>
       <w:r>
@@ -6514,39 +6529,39 @@
           <w:sz w:val="28"/>
           <w:szCs w:val="28"/>
         </w:rPr>
+        <w:tab/>
+      </w:r>
+      <w:proofErr w:type="gramStart"/>
+      <w:r>
+        <w:rPr>
+          <w:sz w:val="28"/>
+          <w:szCs w:val="28"/>
+        </w:rPr>
+        <w:t>while(</w:t>
+      </w:r>
+      <w:proofErr w:type="gramEnd"/>
+      <w:r>
+        <w:rPr>
+          <w:sz w:val="28"/>
+          <w:szCs w:val="28"/>
+        </w:rPr>
+        <w:t>count &lt; n-1){</w:t>
+      </w:r>
+    </w:p>
+    <w:p>
+      <w:pPr>
+        <w:spacing w:after="0" w:line="240" w:lineRule="auto"/>
+        <w:rPr>
+          <w:sz w:val="28"/>
+          <w:szCs w:val="28"/>
+        </w:rPr>
+      </w:pPr>
+      <w:r>
+        <w:rPr>
+          <w:sz w:val="28"/>
+          <w:szCs w:val="28"/>
+        </w:rPr>
         <w:lastRenderedPageBreak/>
-        <w:tab/>
-      </w:r>
-      <w:proofErr w:type="gramStart"/>
-      <w:r>
-        <w:rPr>
-          <w:sz w:val="28"/>
-          <w:szCs w:val="28"/>
-        </w:rPr>
-        <w:t>while(</w:t>
-      </w:r>
-      <w:proofErr w:type="gramEnd"/>
-      <w:r>
-        <w:rPr>
-          <w:sz w:val="28"/>
-          <w:szCs w:val="28"/>
-        </w:rPr>
-        <w:t>count &lt; n-1){</w:t>
-      </w:r>
-    </w:p>
-    <w:p>
-      <w:pPr>
-        <w:spacing w:after="0" w:line="240" w:lineRule="auto"/>
-        <w:rPr>
-          <w:sz w:val="28"/>
-          <w:szCs w:val="28"/>
-        </w:rPr>
-      </w:pPr>
-      <w:r>
-        <w:rPr>
-          <w:sz w:val="28"/>
-          <w:szCs w:val="28"/>
-        </w:rPr>
         <w:tab/>
       </w:r>
       <w:r>
@@ -7721,8 +7736,6 @@
         </w:rPr>
         <w:t>//Finding the path</w:t>
       </w:r>
-      <w:bookmarkStart w:id="0" w:name="_GoBack"/>
-      <w:bookmarkEnd w:id="0"/>
     </w:p>
     <w:p>
       <w:pPr>
@@ -8173,38 +8186,38 @@
           <w:sz w:val="28"/>
           <w:szCs w:val="28"/>
         </w:rPr>
+        <w:tab/>
+      </w:r>
+      <w:r>
+        <w:rPr>
+          <w:sz w:val="28"/>
+          <w:szCs w:val="28"/>
+        </w:rPr>
+        <w:tab/>
+      </w:r>
+      <w:r>
+        <w:rPr>
+          <w:sz w:val="28"/>
+          <w:szCs w:val="28"/>
+        </w:rPr>
+        <w:tab/>
+        <w:t>s=k-1;</w:t>
+      </w:r>
+    </w:p>
+    <w:p>
+      <w:pPr>
+        <w:spacing w:after="0" w:line="240" w:lineRule="auto"/>
+        <w:rPr>
+          <w:sz w:val="28"/>
+          <w:szCs w:val="28"/>
+        </w:rPr>
+      </w:pPr>
+      <w:r>
+        <w:rPr>
+          <w:sz w:val="28"/>
+          <w:szCs w:val="28"/>
+        </w:rPr>
         <w:lastRenderedPageBreak/>
-        <w:tab/>
-      </w:r>
-      <w:r>
-        <w:rPr>
-          <w:sz w:val="28"/>
-          <w:szCs w:val="28"/>
-        </w:rPr>
-        <w:tab/>
-      </w:r>
-      <w:r>
-        <w:rPr>
-          <w:sz w:val="28"/>
-          <w:szCs w:val="28"/>
-        </w:rPr>
-        <w:tab/>
-        <w:t>s=k-1;</w:t>
-      </w:r>
-    </w:p>
-    <w:p>
-      <w:pPr>
-        <w:spacing w:after="0" w:line="240" w:lineRule="auto"/>
-        <w:rPr>
-          <w:sz w:val="28"/>
-          <w:szCs w:val="28"/>
-        </w:rPr>
-      </w:pPr>
-      <w:r>
-        <w:rPr>
-          <w:sz w:val="28"/>
-          <w:szCs w:val="28"/>
-        </w:rPr>
         <w:tab/>
       </w:r>
       <w:r>
@@ -8738,7 +8751,6 @@
           <w:sz w:val="32"/>
           <w:szCs w:val="32"/>
         </w:rPr>
-        <w:lastRenderedPageBreak/>
         <w:t>Output of program:</w:t>
       </w:r>
     </w:p>
@@ -12138,7 +12150,7 @@
 </file>
 
 <file path=customXml/itemProps1.xml><?xml version="1.0" encoding="utf-8"?>
-<ds:datastoreItem xmlns:ds="http://schemas.openxmlformats.org/officeDocument/2006/customXml" ds:itemID="{12703C7F-D677-4B1A-AB13-8445DE42960B}">
+<ds:datastoreItem xmlns:ds="http://schemas.openxmlformats.org/officeDocument/2006/customXml" ds:itemID="{D69D8FF6-9B5A-454A-954B-352ED29F282B}">
   <ds:schemaRefs>
     <ds:schemaRef ds:uri="http://schemas.openxmlformats.org/officeDocument/2006/bibliography"/>
   </ds:schemaRefs>

</xml_diff>